<commit_message>
adding second project planning template for groups working with wdd330
</commit_message>
<xml_diff>
--- a/docs/projectStuff/prj2/CSE341Project2Proposal.docx
+++ b/docs/projectStuff/prj2/CSE341Project2Proposal.docx
@@ -1,6 +1,6 @@
 
 <file path=word/document.xml><?xml version="1.0" encoding="utf-8"?>
-<w:document xmlns:wpc="http://schemas.microsoft.com/office/word/2010/wordprocessingCanvas" xmlns:cx="http://schemas.microsoft.com/office/drawing/2014/chartex" xmlns:cx1="http://schemas.microsoft.com/office/drawing/2015/9/8/chartex" xmlns:cx2="http://schemas.microsoft.com/office/drawing/2015/10/21/chartex" xmlns:cx3="http://schemas.microsoft.com/office/drawing/2016/5/9/chartex" xmlns:cx4="http://schemas.microsoft.com/office/drawing/2016/5/10/chartex" xmlns:cx5="http://schemas.microsoft.com/office/drawing/2016/5/11/chartex" xmlns:cx6="http://schemas.microsoft.com/office/drawing/2016/5/12/chartex" xmlns:cx7="http://schemas.microsoft.com/office/drawing/2016/5/13/chartex" xmlns:cx8="http://schemas.microsoft.com/office/drawing/2016/5/14/chartex" xmlns:mc="http://schemas.openxmlformats.org/markup-compatibility/2006" xmlns:aink="http://schemas.microsoft.com/office/drawing/2016/ink" xmlns:am3d="http://schemas.microsoft.com/office/drawing/2017/model3d" xmlns:o="urn:schemas-microsoft-com:office:office" xmlns:r="http://schemas.openxmlformats.org/officeDocument/2006/relationships" xmlns:m="http://schemas.openxmlformats.org/officeDocument/2006/math" xmlns:v="urn:schemas-microsoft-com:vml" xmlns:wp14="http://schemas.microsoft.com/office/word/2010/wordprocessingDrawing" xmlns:wp="http://schemas.openxmlformats.org/drawingml/2006/wordprocessingDrawing" xmlns:w10="urn:schemas-microsoft-com:office:word" xmlns:w="http://schemas.openxmlformats.org/wordprocessingml/2006/main" xmlns:w14="http://schemas.microsoft.com/office/word/2010/wordml" xmlns:w15="http://schemas.microsoft.com/office/word/2012/wordml" xmlns:w16cid="http://schemas.microsoft.com/office/word/2016/wordml/cid" xmlns:w16se="http://schemas.microsoft.com/office/word/2015/wordml/symex" xmlns:wpg="http://schemas.microsoft.com/office/word/2010/wordprocessingGroup" xmlns:wpi="http://schemas.microsoft.com/office/word/2010/wordprocessingInk" xmlns:wne="http://schemas.microsoft.com/office/word/2006/wordml" xmlns:wps="http://schemas.microsoft.com/office/word/2010/wordprocessingShape" mc:Ignorable="w14 w15 w16se w16cid wp14">
+<w:document xmlns:wpc="http://schemas.microsoft.com/office/word/2010/wordprocessingCanvas" xmlns:cx="http://schemas.microsoft.com/office/drawing/2014/chartex" xmlns:cx1="http://schemas.microsoft.com/office/drawing/2015/9/8/chartex" xmlns:cx2="http://schemas.microsoft.com/office/drawing/2015/10/21/chartex" xmlns:cx3="http://schemas.microsoft.com/office/drawing/2016/5/9/chartex" xmlns:cx4="http://schemas.microsoft.com/office/drawing/2016/5/10/chartex" xmlns:cx5="http://schemas.microsoft.com/office/drawing/2016/5/11/chartex" xmlns:cx6="http://schemas.microsoft.com/office/drawing/2016/5/12/chartex" xmlns:cx7="http://schemas.microsoft.com/office/drawing/2016/5/13/chartex" xmlns:cx8="http://schemas.microsoft.com/office/drawing/2016/5/14/chartex" xmlns:mc="http://schemas.openxmlformats.org/markup-compatibility/2006" xmlns:aink="http://schemas.microsoft.com/office/drawing/2016/ink" xmlns:am3d="http://schemas.microsoft.com/office/drawing/2017/model3d" xmlns:o="urn:schemas-microsoft-com:office:office" xmlns:r="http://schemas.openxmlformats.org/officeDocument/2006/relationships" xmlns:m="http://schemas.openxmlformats.org/officeDocument/2006/math" xmlns:v="urn:schemas-microsoft-com:vml" xmlns:wp14="http://schemas.microsoft.com/office/word/2010/wordprocessingDrawing" xmlns:wp="http://schemas.openxmlformats.org/drawingml/2006/wordprocessingDrawing" xmlns:w10="urn:schemas-microsoft-com:office:word" xmlns:w="http://schemas.openxmlformats.org/wordprocessingml/2006/main" xmlns:w14="http://schemas.microsoft.com/office/word/2010/wordml" xmlns:w15="http://schemas.microsoft.com/office/word/2012/wordml" xmlns:w16cex="http://schemas.microsoft.com/office/word/2018/wordml/cex" xmlns:w16cid="http://schemas.microsoft.com/office/word/2016/wordml/cid" xmlns:w16="http://schemas.microsoft.com/office/word/2018/wordml" xmlns:w16se="http://schemas.microsoft.com/office/word/2015/wordml/symex" xmlns:wpg="http://schemas.microsoft.com/office/word/2010/wordprocessingGroup" xmlns:wpi="http://schemas.microsoft.com/office/word/2010/wordprocessingInk" xmlns:wne="http://schemas.microsoft.com/office/word/2006/wordml" xmlns:wps="http://schemas.microsoft.com/office/word/2010/wordprocessingShape" mc:Ignorable="w14 w15 w16se w16cid w16 w16cex wp14">
   <w:body>
     <w:p>
       <w:pPr>
@@ -55,6 +55,9 @@
       </w:pPr>
       <w:r>
         <w:t>Student Name</w:t>
+      </w:r>
+      <w:r>
+        <w:t>s</w:t>
       </w:r>
     </w:p>
     <w:p>
@@ -1286,51 +1289,49 @@
       <w:r>
         <w:br w:type="page"/>
       </w:r>
-      <w:bookmarkStart w:id="11" w:name="_GoBack"/>
-      <w:bookmarkEnd w:id="11"/>
     </w:p>
     <w:p>
       <w:pPr>
         <w:pStyle w:val="Heading1"/>
       </w:pPr>
-      <w:bookmarkStart w:id="12" w:name="_Toc39061026"/>
+      <w:bookmarkStart w:id="11" w:name="_Toc39061026"/>
       <w:r>
         <w:lastRenderedPageBreak/>
         <w:t>Potential Risks and Risk Mitigation Techniques</w:t>
       </w:r>
-      <w:bookmarkEnd w:id="12"/>
+      <w:bookmarkEnd w:id="11"/>
     </w:p>
     <w:p>
       <w:pPr>
         <w:pStyle w:val="Heading2"/>
       </w:pPr>
-      <w:bookmarkStart w:id="13" w:name="_Toc39061027"/>
+      <w:bookmarkStart w:id="12" w:name="_Toc39061027"/>
       <w:r>
         <w:t>What are the risks involved with you being able to finish this project in a timely manner?</w:t>
       </w:r>
-      <w:bookmarkEnd w:id="13"/>
+      <w:bookmarkEnd w:id="12"/>
     </w:p>
     <w:p/>
     <w:p>
       <w:pPr>
         <w:pStyle w:val="Heading2"/>
       </w:pPr>
-      <w:bookmarkStart w:id="14" w:name="_Toc39061028"/>
+      <w:bookmarkStart w:id="13" w:name="_Toc39061028"/>
       <w:r>
         <w:t>How will you mitigate or overcome these risks?</w:t>
       </w:r>
-      <w:bookmarkEnd w:id="14"/>
+      <w:bookmarkEnd w:id="13"/>
     </w:p>
     <w:p/>
     <w:p>
       <w:pPr>
         <w:pStyle w:val="Heading1"/>
       </w:pPr>
-      <w:bookmarkStart w:id="15" w:name="_Toc39061029"/>
+      <w:bookmarkStart w:id="14" w:name="_Toc39061029"/>
       <w:r>
         <w:t>Project Scheduling Timeline</w:t>
       </w:r>
-      <w:bookmarkEnd w:id="15"/>
+      <w:bookmarkEnd w:id="14"/>
     </w:p>
     <w:p>
       <w:r>
@@ -1483,7 +1484,7 @@
 </file>
 
 <file path=word/endnotes.xml><?xml version="1.0" encoding="utf-8"?>
-<w:endnotes xmlns:wpc="http://schemas.microsoft.com/office/word/2010/wordprocessingCanvas" xmlns:cx="http://schemas.microsoft.com/office/drawing/2014/chartex" xmlns:cx1="http://schemas.microsoft.com/office/drawing/2015/9/8/chartex" xmlns:cx2="http://schemas.microsoft.com/office/drawing/2015/10/21/chartex" xmlns:cx3="http://schemas.microsoft.com/office/drawing/2016/5/9/chartex" xmlns:cx4="http://schemas.microsoft.com/office/drawing/2016/5/10/chartex" xmlns:cx5="http://schemas.microsoft.com/office/drawing/2016/5/11/chartex" xmlns:cx6="http://schemas.microsoft.com/office/drawing/2016/5/12/chartex" xmlns:cx7="http://schemas.microsoft.com/office/drawing/2016/5/13/chartex" xmlns:cx8="http://schemas.microsoft.com/office/drawing/2016/5/14/chartex" xmlns:mc="http://schemas.openxmlformats.org/markup-compatibility/2006" xmlns:aink="http://schemas.microsoft.com/office/drawing/2016/ink" xmlns:am3d="http://schemas.microsoft.com/office/drawing/2017/model3d" xmlns:o="urn:schemas-microsoft-com:office:office" xmlns:r="http://schemas.openxmlformats.org/officeDocument/2006/relationships" xmlns:m="http://schemas.openxmlformats.org/officeDocument/2006/math" xmlns:v="urn:schemas-microsoft-com:vml" xmlns:wp14="http://schemas.microsoft.com/office/word/2010/wordprocessingDrawing" xmlns:wp="http://schemas.openxmlformats.org/drawingml/2006/wordprocessingDrawing" xmlns:w10="urn:schemas-microsoft-com:office:word" xmlns:w="http://schemas.openxmlformats.org/wordprocessingml/2006/main" xmlns:w14="http://schemas.microsoft.com/office/word/2010/wordml" xmlns:w15="http://schemas.microsoft.com/office/word/2012/wordml" xmlns:w16cid="http://schemas.microsoft.com/office/word/2016/wordml/cid" xmlns:w16se="http://schemas.microsoft.com/office/word/2015/wordml/symex" xmlns:wpg="http://schemas.microsoft.com/office/word/2010/wordprocessingGroup" xmlns:wpi="http://schemas.microsoft.com/office/word/2010/wordprocessingInk" xmlns:wne="http://schemas.microsoft.com/office/word/2006/wordml" xmlns:wps="http://schemas.microsoft.com/office/word/2010/wordprocessingShape" mc:Ignorable="w14 w15 w16se w16cid wp14">
+<w:endnotes xmlns:wpc="http://schemas.microsoft.com/office/word/2010/wordprocessingCanvas" xmlns:cx="http://schemas.microsoft.com/office/drawing/2014/chartex" xmlns:cx1="http://schemas.microsoft.com/office/drawing/2015/9/8/chartex" xmlns:cx2="http://schemas.microsoft.com/office/drawing/2015/10/21/chartex" xmlns:cx3="http://schemas.microsoft.com/office/drawing/2016/5/9/chartex" xmlns:cx4="http://schemas.microsoft.com/office/drawing/2016/5/10/chartex" xmlns:cx5="http://schemas.microsoft.com/office/drawing/2016/5/11/chartex" xmlns:cx6="http://schemas.microsoft.com/office/drawing/2016/5/12/chartex" xmlns:cx7="http://schemas.microsoft.com/office/drawing/2016/5/13/chartex" xmlns:cx8="http://schemas.microsoft.com/office/drawing/2016/5/14/chartex" xmlns:mc="http://schemas.openxmlformats.org/markup-compatibility/2006" xmlns:aink="http://schemas.microsoft.com/office/drawing/2016/ink" xmlns:am3d="http://schemas.microsoft.com/office/drawing/2017/model3d" xmlns:o="urn:schemas-microsoft-com:office:office" xmlns:r="http://schemas.openxmlformats.org/officeDocument/2006/relationships" xmlns:m="http://schemas.openxmlformats.org/officeDocument/2006/math" xmlns:v="urn:schemas-microsoft-com:vml" xmlns:wp14="http://schemas.microsoft.com/office/word/2010/wordprocessingDrawing" xmlns:wp="http://schemas.openxmlformats.org/drawingml/2006/wordprocessingDrawing" xmlns:w10="urn:schemas-microsoft-com:office:word" xmlns:w="http://schemas.openxmlformats.org/wordprocessingml/2006/main" xmlns:w14="http://schemas.microsoft.com/office/word/2010/wordml" xmlns:w15="http://schemas.microsoft.com/office/word/2012/wordml" xmlns:w16cex="http://schemas.microsoft.com/office/word/2018/wordml/cex" xmlns:w16cid="http://schemas.microsoft.com/office/word/2016/wordml/cid" xmlns:w16="http://schemas.microsoft.com/office/word/2018/wordml" xmlns:w16se="http://schemas.microsoft.com/office/word/2015/wordml/symex" xmlns:wpg="http://schemas.microsoft.com/office/word/2010/wordprocessingGroup" xmlns:wpi="http://schemas.microsoft.com/office/word/2010/wordprocessingInk" xmlns:wne="http://schemas.microsoft.com/office/word/2006/wordml" xmlns:wps="http://schemas.microsoft.com/office/word/2010/wordprocessingShape" mc:Ignorable="w14 w15 w16se w16cid w16 w16cex wp14">
   <w:endnote w:type="separator" w:id="-1">
     <w:p>
       <w:pPr>
@@ -1508,7 +1509,7 @@
 </file>
 
 <file path=word/footnotes.xml><?xml version="1.0" encoding="utf-8"?>
-<w:footnotes xmlns:wpc="http://schemas.microsoft.com/office/word/2010/wordprocessingCanvas" xmlns:cx="http://schemas.microsoft.com/office/drawing/2014/chartex" xmlns:cx1="http://schemas.microsoft.com/office/drawing/2015/9/8/chartex" xmlns:cx2="http://schemas.microsoft.com/office/drawing/2015/10/21/chartex" xmlns:cx3="http://schemas.microsoft.com/office/drawing/2016/5/9/chartex" xmlns:cx4="http://schemas.microsoft.com/office/drawing/2016/5/10/chartex" xmlns:cx5="http://schemas.microsoft.com/office/drawing/2016/5/11/chartex" xmlns:cx6="http://schemas.microsoft.com/office/drawing/2016/5/12/chartex" xmlns:cx7="http://schemas.microsoft.com/office/drawing/2016/5/13/chartex" xmlns:cx8="http://schemas.microsoft.com/office/drawing/2016/5/14/chartex" xmlns:mc="http://schemas.openxmlformats.org/markup-compatibility/2006" xmlns:aink="http://schemas.microsoft.com/office/drawing/2016/ink" xmlns:am3d="http://schemas.microsoft.com/office/drawing/2017/model3d" xmlns:o="urn:schemas-microsoft-com:office:office" xmlns:r="http://schemas.openxmlformats.org/officeDocument/2006/relationships" xmlns:m="http://schemas.openxmlformats.org/officeDocument/2006/math" xmlns:v="urn:schemas-microsoft-com:vml" xmlns:wp14="http://schemas.microsoft.com/office/word/2010/wordprocessingDrawing" xmlns:wp="http://schemas.openxmlformats.org/drawingml/2006/wordprocessingDrawing" xmlns:w10="urn:schemas-microsoft-com:office:word" xmlns:w="http://schemas.openxmlformats.org/wordprocessingml/2006/main" xmlns:w14="http://schemas.microsoft.com/office/word/2010/wordml" xmlns:w15="http://schemas.microsoft.com/office/word/2012/wordml" xmlns:w16cid="http://schemas.microsoft.com/office/word/2016/wordml/cid" xmlns:w16se="http://schemas.microsoft.com/office/word/2015/wordml/symex" xmlns:wpg="http://schemas.microsoft.com/office/word/2010/wordprocessingGroup" xmlns:wpi="http://schemas.microsoft.com/office/word/2010/wordprocessingInk" xmlns:wne="http://schemas.microsoft.com/office/word/2006/wordml" xmlns:wps="http://schemas.microsoft.com/office/word/2010/wordprocessingShape" mc:Ignorable="w14 w15 w16se w16cid wp14">
+<w:footnotes xmlns:wpc="http://schemas.microsoft.com/office/word/2010/wordprocessingCanvas" xmlns:cx="http://schemas.microsoft.com/office/drawing/2014/chartex" xmlns:cx1="http://schemas.microsoft.com/office/drawing/2015/9/8/chartex" xmlns:cx2="http://schemas.microsoft.com/office/drawing/2015/10/21/chartex" xmlns:cx3="http://schemas.microsoft.com/office/drawing/2016/5/9/chartex" xmlns:cx4="http://schemas.microsoft.com/office/drawing/2016/5/10/chartex" xmlns:cx5="http://schemas.microsoft.com/office/drawing/2016/5/11/chartex" xmlns:cx6="http://schemas.microsoft.com/office/drawing/2016/5/12/chartex" xmlns:cx7="http://schemas.microsoft.com/office/drawing/2016/5/13/chartex" xmlns:cx8="http://schemas.microsoft.com/office/drawing/2016/5/14/chartex" xmlns:mc="http://schemas.openxmlformats.org/markup-compatibility/2006" xmlns:aink="http://schemas.microsoft.com/office/drawing/2016/ink" xmlns:am3d="http://schemas.microsoft.com/office/drawing/2017/model3d" xmlns:o="urn:schemas-microsoft-com:office:office" xmlns:r="http://schemas.openxmlformats.org/officeDocument/2006/relationships" xmlns:m="http://schemas.openxmlformats.org/officeDocument/2006/math" xmlns:v="urn:schemas-microsoft-com:vml" xmlns:wp14="http://schemas.microsoft.com/office/word/2010/wordprocessingDrawing" xmlns:wp="http://schemas.openxmlformats.org/drawingml/2006/wordprocessingDrawing" xmlns:w10="urn:schemas-microsoft-com:office:word" xmlns:w="http://schemas.openxmlformats.org/wordprocessingml/2006/main" xmlns:w14="http://schemas.microsoft.com/office/word/2010/wordml" xmlns:w15="http://schemas.microsoft.com/office/word/2012/wordml" xmlns:w16cex="http://schemas.microsoft.com/office/word/2018/wordml/cex" xmlns:w16cid="http://schemas.microsoft.com/office/word/2016/wordml/cid" xmlns:w16="http://schemas.microsoft.com/office/word/2018/wordml" xmlns:w16se="http://schemas.microsoft.com/office/word/2015/wordml/symex" xmlns:wpg="http://schemas.microsoft.com/office/word/2010/wordprocessingGroup" xmlns:wpi="http://schemas.microsoft.com/office/word/2010/wordprocessingInk" xmlns:wne="http://schemas.microsoft.com/office/word/2006/wordml" xmlns:wps="http://schemas.microsoft.com/office/word/2010/wordprocessingShape" mc:Ignorable="w14 w15 w16se w16cid w16 w16cex wp14">
   <w:footnote w:type="separator" w:id="-1">
     <w:p>
       <w:pPr>
@@ -1533,7 +1534,7 @@
 </file>
 
 <file path=word/header1.xml><?xml version="1.0" encoding="utf-8"?>
-<w:hdr xmlns:wpc="http://schemas.microsoft.com/office/word/2010/wordprocessingCanvas" xmlns:cx="http://schemas.microsoft.com/office/drawing/2014/chartex" xmlns:cx1="http://schemas.microsoft.com/office/drawing/2015/9/8/chartex" xmlns:cx2="http://schemas.microsoft.com/office/drawing/2015/10/21/chartex" xmlns:cx3="http://schemas.microsoft.com/office/drawing/2016/5/9/chartex" xmlns:cx4="http://schemas.microsoft.com/office/drawing/2016/5/10/chartex" xmlns:cx5="http://schemas.microsoft.com/office/drawing/2016/5/11/chartex" xmlns:cx6="http://schemas.microsoft.com/office/drawing/2016/5/12/chartex" xmlns:cx7="http://schemas.microsoft.com/office/drawing/2016/5/13/chartex" xmlns:cx8="http://schemas.microsoft.com/office/drawing/2016/5/14/chartex" xmlns:mc="http://schemas.openxmlformats.org/markup-compatibility/2006" xmlns:aink="http://schemas.microsoft.com/office/drawing/2016/ink" xmlns:am3d="http://schemas.microsoft.com/office/drawing/2017/model3d" xmlns:o="urn:schemas-microsoft-com:office:office" xmlns:r="http://schemas.openxmlformats.org/officeDocument/2006/relationships" xmlns:m="http://schemas.openxmlformats.org/officeDocument/2006/math" xmlns:v="urn:schemas-microsoft-com:vml" xmlns:wp14="http://schemas.microsoft.com/office/word/2010/wordprocessingDrawing" xmlns:wp="http://schemas.openxmlformats.org/drawingml/2006/wordprocessingDrawing" xmlns:w10="urn:schemas-microsoft-com:office:word" xmlns:w="http://schemas.openxmlformats.org/wordprocessingml/2006/main" xmlns:w14="http://schemas.microsoft.com/office/word/2010/wordml" xmlns:w15="http://schemas.microsoft.com/office/word/2012/wordml" xmlns:w16cid="http://schemas.microsoft.com/office/word/2016/wordml/cid" xmlns:w16se="http://schemas.microsoft.com/office/word/2015/wordml/symex" xmlns:wpg="http://schemas.microsoft.com/office/word/2010/wordprocessingGroup" xmlns:wpi="http://schemas.microsoft.com/office/word/2010/wordprocessingInk" xmlns:wne="http://schemas.microsoft.com/office/word/2006/wordml" xmlns:wps="http://schemas.microsoft.com/office/word/2010/wordprocessingShape" mc:Ignorable="w14 w15 w16se w16cid wp14">
+<w:hdr xmlns:wpc="http://schemas.microsoft.com/office/word/2010/wordprocessingCanvas" xmlns:cx="http://schemas.microsoft.com/office/drawing/2014/chartex" xmlns:cx1="http://schemas.microsoft.com/office/drawing/2015/9/8/chartex" xmlns:cx2="http://schemas.microsoft.com/office/drawing/2015/10/21/chartex" xmlns:cx3="http://schemas.microsoft.com/office/drawing/2016/5/9/chartex" xmlns:cx4="http://schemas.microsoft.com/office/drawing/2016/5/10/chartex" xmlns:cx5="http://schemas.microsoft.com/office/drawing/2016/5/11/chartex" xmlns:cx6="http://schemas.microsoft.com/office/drawing/2016/5/12/chartex" xmlns:cx7="http://schemas.microsoft.com/office/drawing/2016/5/13/chartex" xmlns:cx8="http://schemas.microsoft.com/office/drawing/2016/5/14/chartex" xmlns:mc="http://schemas.openxmlformats.org/markup-compatibility/2006" xmlns:aink="http://schemas.microsoft.com/office/drawing/2016/ink" xmlns:am3d="http://schemas.microsoft.com/office/drawing/2017/model3d" xmlns:o="urn:schemas-microsoft-com:office:office" xmlns:r="http://schemas.openxmlformats.org/officeDocument/2006/relationships" xmlns:m="http://schemas.openxmlformats.org/officeDocument/2006/math" xmlns:v="urn:schemas-microsoft-com:vml" xmlns:wp14="http://schemas.microsoft.com/office/word/2010/wordprocessingDrawing" xmlns:wp="http://schemas.openxmlformats.org/drawingml/2006/wordprocessingDrawing" xmlns:w10="urn:schemas-microsoft-com:office:word" xmlns:w="http://schemas.openxmlformats.org/wordprocessingml/2006/main" xmlns:w14="http://schemas.microsoft.com/office/word/2010/wordml" xmlns:w15="http://schemas.microsoft.com/office/word/2012/wordml" xmlns:w16cex="http://schemas.microsoft.com/office/word/2018/wordml/cex" xmlns:w16cid="http://schemas.microsoft.com/office/word/2016/wordml/cid" xmlns:w16="http://schemas.microsoft.com/office/word/2018/wordml" xmlns:w16se="http://schemas.microsoft.com/office/word/2015/wordml/symex" xmlns:wpg="http://schemas.microsoft.com/office/word/2010/wordprocessingGroup" xmlns:wpi="http://schemas.microsoft.com/office/word/2010/wordprocessingInk" xmlns:wne="http://schemas.microsoft.com/office/word/2006/wordml" xmlns:wps="http://schemas.microsoft.com/office/word/2010/wordprocessingShape" mc:Ignorable="w14 w15 w16se w16cid w16 w16cex wp14">
   <w:p>
     <w:pPr>
       <w:pStyle w:val="Header"/>
@@ -1589,7 +1590,7 @@
 </file>
 
 <file path=word/numbering.xml><?xml version="1.0" encoding="utf-8"?>
-<w:numbering xmlns:wpc="http://schemas.microsoft.com/office/word/2010/wordprocessingCanvas" xmlns:cx="http://schemas.microsoft.com/office/drawing/2014/chartex" xmlns:cx1="http://schemas.microsoft.com/office/drawing/2015/9/8/chartex" xmlns:cx2="http://schemas.microsoft.com/office/drawing/2015/10/21/chartex" xmlns:cx3="http://schemas.microsoft.com/office/drawing/2016/5/9/chartex" xmlns:cx4="http://schemas.microsoft.com/office/drawing/2016/5/10/chartex" xmlns:cx5="http://schemas.microsoft.com/office/drawing/2016/5/11/chartex" xmlns:cx6="http://schemas.microsoft.com/office/drawing/2016/5/12/chartex" xmlns:cx7="http://schemas.microsoft.com/office/drawing/2016/5/13/chartex" xmlns:cx8="http://schemas.microsoft.com/office/drawing/2016/5/14/chartex" xmlns:mc="http://schemas.openxmlformats.org/markup-compatibility/2006" xmlns:aink="http://schemas.microsoft.com/office/drawing/2016/ink" xmlns:am3d="http://schemas.microsoft.com/office/drawing/2017/model3d" xmlns:o="urn:schemas-microsoft-com:office:office" xmlns:r="http://schemas.openxmlformats.org/officeDocument/2006/relationships" xmlns:m="http://schemas.openxmlformats.org/officeDocument/2006/math" xmlns:v="urn:schemas-microsoft-com:vml" xmlns:wp14="http://schemas.microsoft.com/office/word/2010/wordprocessingDrawing" xmlns:wp="http://schemas.openxmlformats.org/drawingml/2006/wordprocessingDrawing" xmlns:w10="urn:schemas-microsoft-com:office:word" xmlns:w="http://schemas.openxmlformats.org/wordprocessingml/2006/main" xmlns:w14="http://schemas.microsoft.com/office/word/2010/wordml" xmlns:w15="http://schemas.microsoft.com/office/word/2012/wordml" xmlns:w16cid="http://schemas.microsoft.com/office/word/2016/wordml/cid" xmlns:w16se="http://schemas.microsoft.com/office/word/2015/wordml/symex" xmlns:wpg="http://schemas.microsoft.com/office/word/2010/wordprocessingGroup" xmlns:wpi="http://schemas.microsoft.com/office/word/2010/wordprocessingInk" xmlns:wne="http://schemas.microsoft.com/office/word/2006/wordml" xmlns:wps="http://schemas.microsoft.com/office/word/2010/wordprocessingShape" mc:Ignorable="w14 w15 w16se w16cid wp14">
+<w:numbering xmlns:wpc="http://schemas.microsoft.com/office/word/2010/wordprocessingCanvas" xmlns:cx="http://schemas.microsoft.com/office/drawing/2014/chartex" xmlns:cx1="http://schemas.microsoft.com/office/drawing/2015/9/8/chartex" xmlns:cx2="http://schemas.microsoft.com/office/drawing/2015/10/21/chartex" xmlns:cx3="http://schemas.microsoft.com/office/drawing/2016/5/9/chartex" xmlns:cx4="http://schemas.microsoft.com/office/drawing/2016/5/10/chartex" xmlns:cx5="http://schemas.microsoft.com/office/drawing/2016/5/11/chartex" xmlns:cx6="http://schemas.microsoft.com/office/drawing/2016/5/12/chartex" xmlns:cx7="http://schemas.microsoft.com/office/drawing/2016/5/13/chartex" xmlns:cx8="http://schemas.microsoft.com/office/drawing/2016/5/14/chartex" xmlns:mc="http://schemas.openxmlformats.org/markup-compatibility/2006" xmlns:aink="http://schemas.microsoft.com/office/drawing/2016/ink" xmlns:am3d="http://schemas.microsoft.com/office/drawing/2017/model3d" xmlns:o="urn:schemas-microsoft-com:office:office" xmlns:r="http://schemas.openxmlformats.org/officeDocument/2006/relationships" xmlns:m="http://schemas.openxmlformats.org/officeDocument/2006/math" xmlns:v="urn:schemas-microsoft-com:vml" xmlns:wp14="http://schemas.microsoft.com/office/word/2010/wordprocessingDrawing" xmlns:wp="http://schemas.openxmlformats.org/drawingml/2006/wordprocessingDrawing" xmlns:w10="urn:schemas-microsoft-com:office:word" xmlns:w="http://schemas.openxmlformats.org/wordprocessingml/2006/main" xmlns:w14="http://schemas.microsoft.com/office/word/2010/wordml" xmlns:w15="http://schemas.microsoft.com/office/word/2012/wordml" xmlns:w16cex="http://schemas.microsoft.com/office/word/2018/wordml/cex" xmlns:w16cid="http://schemas.microsoft.com/office/word/2016/wordml/cid" xmlns:w16="http://schemas.microsoft.com/office/word/2018/wordml" xmlns:w16se="http://schemas.microsoft.com/office/word/2015/wordml/symex" xmlns:wpg="http://schemas.microsoft.com/office/word/2010/wordprocessingGroup" xmlns:wpi="http://schemas.microsoft.com/office/word/2010/wordprocessingInk" xmlns:wne="http://schemas.microsoft.com/office/word/2006/wordml" xmlns:wps="http://schemas.microsoft.com/office/word/2010/wordprocessingShape" mc:Ignorable="w14 w15 w16se w16cid w16 w16cex wp14">
   <w:abstractNum w:abstractNumId="0" w15:restartNumberingAfterBreak="0">
     <w:nsid w:val="1F511318"/>
     <w:multiLevelType w:val="hybridMultilevel"/>
@@ -1710,7 +1711,7 @@
 </file>
 
 <file path=word/styles.xml><?xml version="1.0" encoding="utf-8"?>
-<w:styles xmlns:mc="http://schemas.openxmlformats.org/markup-compatibility/2006" xmlns:r="http://schemas.openxmlformats.org/officeDocument/2006/relationships" xmlns:w="http://schemas.openxmlformats.org/wordprocessingml/2006/main" xmlns:w14="http://schemas.microsoft.com/office/word/2010/wordml" xmlns:w15="http://schemas.microsoft.com/office/word/2012/wordml" xmlns:w16cid="http://schemas.microsoft.com/office/word/2016/wordml/cid" xmlns:w16se="http://schemas.microsoft.com/office/word/2015/wordml/symex" mc:Ignorable="w14 w15 w16se w16cid">
+<w:styles xmlns:mc="http://schemas.openxmlformats.org/markup-compatibility/2006" xmlns:r="http://schemas.openxmlformats.org/officeDocument/2006/relationships" xmlns:w="http://schemas.openxmlformats.org/wordprocessingml/2006/main" xmlns:w14="http://schemas.microsoft.com/office/word/2010/wordml" xmlns:w15="http://schemas.microsoft.com/office/word/2012/wordml" xmlns:w16cex="http://schemas.microsoft.com/office/word/2018/wordml/cex" xmlns:w16cid="http://schemas.microsoft.com/office/word/2016/wordml/cid" xmlns:w16="http://schemas.microsoft.com/office/word/2018/wordml" xmlns:w16se="http://schemas.microsoft.com/office/word/2015/wordml/symex" mc:Ignorable="w14 w15 w16se w16cid w16 w16cex">
   <w:docDefaults>
     <w:rPrDefault>
       <w:rPr>

</xml_diff>

<commit_message>
fixed project requirements link in project proposal templates
</commit_message>
<xml_diff>
--- a/docs/projectStuff/prj2/CSE341Project2Proposal.docx
+++ b/docs/projectStuff/prj2/CSE341Project2Proposal.docx
@@ -1342,7 +1342,19 @@
           <w:rPr>
             <w:rStyle w:val="Hyperlink"/>
           </w:rPr>
-          <w:t>Project 2 High-level Tasks webpage</w:t>
+          <w:t>Projec</w:t>
+        </w:r>
+        <w:r>
+          <w:rPr>
+            <w:rStyle w:val="Hyperlink"/>
+          </w:rPr>
+          <w:t>t</w:t>
+        </w:r>
+        <w:r>
+          <w:rPr>
+            <w:rStyle w:val="Hyperlink"/>
+          </w:rPr>
+          <w:t xml:space="preserve"> 2 High-level Tasks webpage</w:t>
         </w:r>
       </w:hyperlink>
       <w:r>
@@ -2339,6 +2351,18 @@
       </w:tblBorders>
     </w:tblPr>
   </w:style>
+  <w:style w:type="character" w:styleId="FollowedHyperlink">
+    <w:name w:val="FollowedHyperlink"/>
+    <w:basedOn w:val="DefaultParagraphFont"/>
+    <w:uiPriority w:val="99"/>
+    <w:semiHidden/>
+    <w:unhideWhenUsed/>
+    <w:rsid w:val="003D29B1"/>
+    <w:rPr>
+      <w:color w:val="954F72" w:themeColor="followedHyperlink"/>
+      <w:u w:val="single"/>
+    </w:rPr>
+  </w:style>
 </w:styles>
 </file>
 

</xml_diff>